<commit_message>
Edit database models description
</commit_message>
<xml_diff>
--- a/PagesDescription.docx
+++ b/PagesDescription.docx
@@ -1083,14 +1083,21 @@
           <w:ilvl w:val="1"/>
           <w:numId w:val="3"/>
         </w:numPr>
-      </w:pPr>
-      <w:r>
-        <w:rPr>
+        <w:rPr>
+          <w:u w:val="single"/>
+        </w:rPr>
+      </w:pPr>
+      <w:r>
+        <w:rPr>
+          <w:u w:val="single"/>
           <w:lang w:val="en-US"/>
         </w:rPr>
         <w:t>ID</w:t>
       </w:r>
       <w:r>
+        <w:rPr>
+          <w:u w:val="single"/>
+        </w:rPr>
         <w:t xml:space="preserve"> пользователя</w:t>
       </w:r>
     </w:p>
@@ -1175,14 +1182,21 @@
           <w:ilvl w:val="1"/>
           <w:numId w:val="3"/>
         </w:numPr>
-      </w:pPr>
-      <w:r>
-        <w:rPr>
+        <w:rPr>
+          <w:u w:val="single"/>
+        </w:rPr>
+      </w:pPr>
+      <w:r>
+        <w:rPr>
+          <w:u w:val="single"/>
           <w:lang w:val="en-US"/>
         </w:rPr>
         <w:t>ID</w:t>
       </w:r>
       <w:r>
+        <w:rPr>
+          <w:u w:val="single"/>
+        </w:rPr>
         <w:t xml:space="preserve"> публикации</w:t>
       </w:r>
     </w:p>
@@ -1292,14 +1306,21 @@
           <w:ilvl w:val="1"/>
           <w:numId w:val="3"/>
         </w:numPr>
-      </w:pPr>
-      <w:r>
-        <w:rPr>
+        <w:rPr>
+          <w:u w:val="single"/>
+        </w:rPr>
+      </w:pPr>
+      <w:r>
+        <w:rPr>
+          <w:u w:val="single"/>
           <w:lang w:val="en-US"/>
         </w:rPr>
         <w:t xml:space="preserve">ID </w:t>
       </w:r>
       <w:r>
+        <w:rPr>
+          <w:u w:val="single"/>
+        </w:rPr>
         <w:t>музыканта</w:t>
       </w:r>
     </w:p>
@@ -1372,14 +1393,21 @@
           <w:ilvl w:val="1"/>
           <w:numId w:val="3"/>
         </w:numPr>
-      </w:pPr>
-      <w:r>
-        <w:rPr>
+        <w:rPr>
+          <w:u w:val="single"/>
+        </w:rPr>
+      </w:pPr>
+      <w:r>
+        <w:rPr>
+          <w:u w:val="single"/>
           <w:lang w:val="en-US"/>
         </w:rPr>
         <w:t>ID</w:t>
       </w:r>
       <w:r>
+        <w:rPr>
+          <w:u w:val="single"/>
+        </w:rPr>
         <w:t xml:space="preserve"> комментария</w:t>
       </w:r>
     </w:p>
@@ -1462,50 +1490,46 @@
           <w:ilvl w:val="1"/>
           <w:numId w:val="3"/>
         </w:numPr>
-      </w:pPr>
-      <w:r>
-        <w:rPr>
+        <w:rPr>
+          <w:u w:val="single"/>
+        </w:rPr>
+      </w:pPr>
+      <w:r>
+        <w:rPr>
+          <w:u w:val="single"/>
           <w:lang w:val="en-US"/>
         </w:rPr>
         <w:t xml:space="preserve">ID </w:t>
       </w:r>
       <w:r>
-        <w:t>оценки</w:t>
-      </w:r>
-    </w:p>
-    <w:p>
-      <w:pPr>
-        <w:pStyle w:val="a3"/>
-        <w:numPr>
-          <w:ilvl w:val="1"/>
-          <w:numId w:val="3"/>
-        </w:numPr>
-      </w:pPr>
-      <w:r>
-        <w:rPr>
+        <w:rPr>
+          <w:u w:val="single"/>
+        </w:rPr>
+        <w:t>публикации</w:t>
+      </w:r>
+    </w:p>
+    <w:p>
+      <w:pPr>
+        <w:pStyle w:val="a3"/>
+        <w:numPr>
+          <w:ilvl w:val="1"/>
+          <w:numId w:val="3"/>
+        </w:numPr>
+        <w:rPr>
+          <w:u w:val="single"/>
+        </w:rPr>
+      </w:pPr>
+      <w:r>
+        <w:rPr>
+          <w:u w:val="single"/>
           <w:lang w:val="en-US"/>
         </w:rPr>
         <w:t xml:space="preserve">ID </w:t>
       </w:r>
       <w:r>
-        <w:t>публикации</w:t>
-      </w:r>
-    </w:p>
-    <w:p>
-      <w:pPr>
-        <w:pStyle w:val="a3"/>
-        <w:numPr>
-          <w:ilvl w:val="1"/>
-          <w:numId w:val="3"/>
-        </w:numPr>
-      </w:pPr>
-      <w:r>
-        <w:rPr>
-          <w:lang w:val="en-US"/>
-        </w:rPr>
-        <w:t xml:space="preserve">ID </w:t>
-      </w:r>
-      <w:r>
+        <w:rPr>
+          <w:u w:val="single"/>
+        </w:rPr>
         <w:t>автора</w:t>
       </w:r>
     </w:p>

</xml_diff>